<commit_message>
Added a bunch of Upgrade/ability ideas.
</commit_message>
<xml_diff>
--- a/Upgrade Ideas.docx
+++ b/Upgrade Ideas.docx
@@ -4,11 +4,61 @@
   <w:body>
     <w:p>
       <w:r>
-        <w:t>Abilities:</w:t>
-      </w:r>
-      <w:r>
-        <w:br/>
+        <w:t>Upgrades</w:t>
+      </w:r>
+      <w:r>
+        <w:t>:</w:t>
+      </w:r>
+      <w:r>
+        <w:br/>
+        <w:t>Rout choice between</w:t>
+      </w:r>
+      <w:r>
+        <w:t xml:space="preserve"> </w:t>
+      </w:r>
+      <w:r>
         <w:t>No energy/mana cap</w:t>
+      </w:r>
+      <w:r>
+        <w:t xml:space="preserve"> or dealing substantially more damage while the next ability used when energy is full.</w:t>
+      </w:r>
+      <w:r>
+        <w:br/>
+      </w:r>
+      <w:r>
+        <w:t>No energy/mana cap</w:t>
+      </w:r>
+      <w:r>
+        <w:t xml:space="preserve"> path</w:t>
+      </w:r>
+      <w:r>
+        <w:t>:</w:t>
+      </w:r>
+      <w:r>
+        <w:br/>
+      </w:r>
+      <w:r>
+        <w:tab/>
+      </w:r>
+      <w:r>
+        <w:t>Deal logarithmically more damage based on energy/mana.  +100% for each 2x base pool size.</w:t>
+      </w:r>
+      <w:r>
+        <w:br/>
+        <w:t>More damage at max energy path:</w:t>
+      </w:r>
+      <w:r>
+        <w:br/>
+      </w:r>
+      <w:r>
+        <w:tab/>
+      </w:r>
+      <w:r>
+        <w:t>Using an ability at full energy reduces it’s cost by 50% or it’s cost for 5 seconds if it’s a channeled ability.</w:t>
+      </w:r>
+      <w:r>
+        <w:br/>
+        <w:t>Using an ability causes all other abilities to cost 10% less, resetting when using that ability.</w:t>
       </w:r>
       <w:r>
         <w:br/>
@@ -48,21 +98,163 @@
         <w:br/>
       </w:r>
       <w:r>
+        <w:tab/>
+      </w:r>
+      <w:r>
+        <w:t xml:space="preserve">Ice – Increases ball damage.  Blocks breaking deal </w:t>
+      </w:r>
+      <w:r>
+        <w:t>a percentage of their hp to nearby blocks based on ice damage dealt to the block.  (10% of hp dealt as ice == 100% hp shatter damage)</w:t>
+      </w:r>
+      <w:r>
+        <w:br/>
+      </w:r>
+      <w:r>
+        <w:tab/>
+      </w:r>
+      <w:r>
+        <w:t xml:space="preserve">Radiation – Deal AOE damage constantly around the balls.  Also causes blocks to take more damage. </w:t>
+      </w:r>
+      <w:r>
+        <w:t xml:space="preserve"> Adds additive damage multiplier = 0.01 per second when ball radius distance from a block, down to 0 at radiation effect distance away.  </w:t>
+      </w:r>
+      <w:r>
+        <w:br/>
+        <w:t>Syncronize – Damaging a block with a basic attack and a ball within 0.5 sec restores energy and equal to 2x the cost of the click</w:t>
+      </w:r>
+      <w:r>
+        <w:t xml:space="preserve">, deals a </w:t>
+      </w:r>
+      <w:r>
+        <w:t>percentage of current</w:t>
+      </w:r>
+      <w:r>
+        <w:t xml:space="preserve"> hp to the block</w:t>
+      </w:r>
+      <w:r>
+        <w:t xml:space="preserve"> (</w:t>
+      </w:r>
+      <w:r>
+        <w:t>20%</w:t>
+      </w:r>
+      <w:r>
+        <w:t>)</w:t>
+      </w:r>
+      <w:r>
+        <w:t xml:space="preserve"> and consumes the buff.  Can only trigger once per click.</w:t>
+      </w:r>
+      <w:r>
+        <w:t xml:space="preserve">  Only consumes the oldest buff on a block in the damage range.</w:t>
+      </w:r>
+      <w:r>
+        <w:br/>
+        <w:t>Synchronize’s creates a buff that increases the effectiveness of synchronize by 100% per stack for 2 seconds.</w:t>
+      </w:r>
+      <w:r>
+        <w:t xml:space="preserve">  Current health damage is multiplicative instead.  1 – 0.8^stacks</w:t>
+      </w:r>
+      <w:r>
+        <w:t>.</w:t>
+      </w:r>
+      <w:r>
+        <w:br/>
+        <w:t xml:space="preserve">Crit frenzy – Hitting 5 crits in a row causes </w:t>
+      </w:r>
+      <w:r>
+        <w:t>the next 3 taps to be crits.  (stacks and is saved</w:t>
+      </w:r>
+      <w:r>
+        <w:t>.  Hitting a weak spot doesn’t consume a charge)</w:t>
+      </w:r>
+      <w:r>
+        <w:br/>
+        <w:t xml:space="preserve">Line them up – Executing is now delayed for 5 seconds.  If 3 blocks are marked for execution at once, they will all detonate, dealing </w:t>
+      </w:r>
+      <w:r>
+        <w:t>35% max hp damage in a larger range and restoring 5 seconds of energy.</w:t>
+      </w:r>
+      <w:r>
+        <w:br/>
+        <w:t xml:space="preserve">Knock them down </w:t>
+      </w:r>
+      <w:r>
+        <w:t>–</w:t>
+      </w:r>
+      <w:r>
+        <w:t xml:space="preserve"> </w:t>
+      </w:r>
+      <w:r>
+        <w:t>Triggering line them up will now hit all blocks in a line between the executed blocks for 35% max hp.</w:t>
+      </w:r>
+      <w:r>
+        <w:br/>
+      </w:r>
+      <w:r>
         <w:br/>
         <w:t>Crit enhancing effects: Crit gives huge boost to Amaterasu damage.  Maybe Multiplies by 1.1x</w:t>
       </w:r>
       <w:r>
         <w:t xml:space="preserve"> to the base growth rate on hit blocks.</w:t>
+      </w:r>
+      <w:r>
+        <w:br/>
+        <w:t>Balls damaging a block increases how much damage it takes by 2x for 2 seconds, decreasing logarithmically and stacks with multiple hits.</w:t>
+      </w:r>
+      <w:r>
+        <w:br/>
+        <w:t>Crit targets the block with the highest damage multiplier and pauses the timer for the multiplier decreasing.</w:t>
+      </w:r>
+      <w:r>
+        <w:br/>
+      </w:r>
+      <w:r>
+        <w:t>Execute – 3 second window when a block reaches a low hp threshold to tap it killing it and dealing percent max hp damage to nearby blocks.  (Doesn’t use energy, doesn’t need a specific ability on.) 10% per level.  Threshold point and max hp dealt same value.</w:t>
+      </w:r>
+      <w:r>
+        <w:br/>
+        <w:t>Execute upgrade to give energy when executing a block giving 2 seconds of energy regen.</w:t>
+      </w:r>
+      <w:r>
+        <w:br/>
+        <w:t xml:space="preserve">Crit execute.  Hitting a crit increases the execute threshold and damage by 20% for the crit hit only.  </w:t>
+      </w:r>
+      <w:r>
+        <w:lastRenderedPageBreak/>
+        <w:t>Critical hits will automatically perform an execute if the crit reduces the block below the execute threshold.</w:t>
+      </w:r>
+      <w:r>
+        <w:br/>
+        <w:t>Concentrate fire upgrade</w:t>
+      </w:r>
+      <w:r>
+        <w:t>, causes them to increase ball speed for the next 2 bounces.</w:t>
+      </w:r>
+      <w:r>
+        <w:br/>
+        <w:t>Concentrate fire increases ball damage on next hit after hitting a wall.</w:t>
       </w:r>
     </w:p>
     <w:p/>
     <w:p>
       <w:r>
+        <w:br/>
+      </w:r>
+      <w:r>
+        <w:br/>
+      </w:r>
+      <w:r>
         <w:t>Bomb – High energy cost, large AOE.  Targeted location.</w:t>
       </w:r>
       <w:r>
         <w:br/>
-        <w:t>Screen whipe – hits all enemies, low damage, medium cost.</w:t>
+        <w:t>Screen wipe – hits all enemies, low damage, medium cost.</w:t>
+      </w:r>
+      <w:r>
+        <w:br/>
+        <w:t>Concentrate Fire – Click the screen to make all balls target the clicked position the next time they hit a wall.  Low cost</w:t>
+      </w:r>
+      <w:r>
+        <w:t>.</w:t>
       </w:r>
     </w:p>
     <w:sectPr>
@@ -678,6 +870,7 @@
   <w:style w:type="character" w:default="1" w:styleId="DefaultParagraphFont">
     <w:name w:val="Default Paragraph Font"/>
     <w:uiPriority w:val="1"/>
+    <w:semiHidden/>
     <w:unhideWhenUsed/>
   </w:style>
   <w:style w:type="table" w:default="1" w:styleId="TableNormal">

</xml_diff>